<commit_message>
updated T06 per teammate review
</commit_message>
<xml_diff>
--- a/Assignments/T06-Weekly_Activity_Report.docx
+++ b/Assignments/T06-Weekly_Activity_Report.docx
@@ -570,6 +570,29 @@
         </w:rPr>
         <w:t>Meet up in-person to begin development.</w:t>
       </w:r>
+    </w:p>
+    <w:p>
+      <w:pPr>
+        <w:pStyle w:val="ListParagraph"/>
+        <w:numPr>
+          <w:ilvl w:val="0"/>
+          <w:numId w:val="2"/>
+        </w:numPr>
+        <w:spacing w:line="240" w:lineRule="auto"/>
+        <w:rPr>
+          <w:rFonts w:ascii="Times New Roman" w:eastAsia="Times New Roman" w:hAnsi="Times New Roman" w:cs="Times New Roman"/>
+          <w:sz w:val="24"/>
+          <w:szCs w:val="24"/>
+        </w:rPr>
+      </w:pPr>
+      <w:r>
+        <w:rPr>
+          <w:rFonts w:ascii="Times New Roman" w:eastAsia="Times New Roman" w:hAnsi="Times New Roman" w:cs="Times New Roman"/>
+          <w:sz w:val="24"/>
+          <w:szCs w:val="24"/>
+        </w:rPr>
+        <w:t>Meet up with Sabetto to go over draft design review.</w:t>
+      </w:r>
       <w:bookmarkStart w:id="0" w:name="_GoBack"/>
       <w:bookmarkEnd w:id="0"/>
     </w:p>
@@ -2587,7 +2610,7 @@
       </w:pPr>
     </w:pPrDefault>
   </w:docDefaults>
-  <w:latentStyles w:defLockedState="0" w:defUIPriority="99" w:defSemiHidden="0" w:defUnhideWhenUsed="0" w:defQFormat="0" w:count="376">
+  <w:latentStyles w:defLockedState="0" w:defUIPriority="99" w:defSemiHidden="0" w:defUnhideWhenUsed="0" w:defQFormat="0" w:count="375">
     <w:lsdException w:name="Normal" w:uiPriority="0" w:qFormat="1"/>
     <w:lsdException w:name="heading 1" w:uiPriority="9" w:qFormat="1"/>
     <w:lsdException w:name="heading 2" w:semiHidden="1" w:uiPriority="9" w:unhideWhenUsed="1" w:qFormat="1"/>
@@ -2693,6 +2716,7 @@
     <w:lsdException w:name="HTML Sample" w:semiHidden="1" w:unhideWhenUsed="1"/>
     <w:lsdException w:name="HTML Typewriter" w:semiHidden="1" w:unhideWhenUsed="1"/>
     <w:lsdException w:name="HTML Variable" w:semiHidden="1" w:unhideWhenUsed="1"/>
+    <w:lsdException w:name="Normal Table" w:semiHidden="1" w:unhideWhenUsed="1"/>
     <w:lsdException w:name="annotation subject" w:semiHidden="1" w:unhideWhenUsed="1"/>
     <w:lsdException w:name="No List" w:semiHidden="1" w:unhideWhenUsed="1"/>
     <w:lsdException w:name="Outline List 1" w:semiHidden="1" w:unhideWhenUsed="1"/>
@@ -2739,8 +2763,10 @@
     <w:lsdException w:name="Table Subtle 2" w:semiHidden="1" w:unhideWhenUsed="1"/>
     <w:lsdException w:name="Table Web 1" w:semiHidden="1" w:unhideWhenUsed="1"/>
     <w:lsdException w:name="Table Web 2" w:semiHidden="1" w:unhideWhenUsed="1"/>
+    <w:lsdException w:name="Table Web 3" w:semiHidden="1" w:unhideWhenUsed="1"/>
     <w:lsdException w:name="Balloon Text" w:semiHidden="1" w:unhideWhenUsed="1"/>
     <w:lsdException w:name="Table Grid" w:uiPriority="39"/>
+    <w:lsdException w:name="Table Theme" w:semiHidden="1" w:unhideWhenUsed="1"/>
     <w:lsdException w:name="Placeholder Text" w:semiHidden="1"/>
     <w:lsdException w:name="No Spacing" w:uiPriority="1" w:qFormat="1"/>
     <w:lsdException w:name="Light Shading" w:uiPriority="60"/>
@@ -2960,7 +2986,6 @@
     <w:lsdException w:name="Smart Hyperlink" w:semiHidden="1" w:unhideWhenUsed="1"/>
     <w:lsdException w:name="Hashtag" w:semiHidden="1" w:unhideWhenUsed="1"/>
     <w:lsdException w:name="Unresolved Mention" w:semiHidden="1" w:unhideWhenUsed="1"/>
-    <w:lsdException w:name="Smart Link" w:semiHidden="1" w:unhideWhenUsed="1"/>
   </w:latentStyles>
   <w:style w:type="paragraph" w:default="1" w:styleId="Normal">
     <w:name w:val="Normal"/>

</xml_diff>